<commit_message>
1. Update the training instruction document 2. Update the build.xml file
</commit_message>
<xml_diff>
--- a/TrainingInstructions.docx
+++ b/TrainingInstructions.docx
@@ -313,8 +313,16 @@
         <w:rPr>
           <w:rFonts w:ascii="Verdana" w:hAnsi="Verdana"/>
         </w:rPr>
-        <w:t xml:space="preserve"> and assign: Made Eka</w:t>
-      </w:r>
+        <w:t xml:space="preserve"> and assign: Made </w:t>
+      </w:r>
+      <w:proofErr w:type="spellStart"/>
+      <w:r>
+        <w:rPr>
+          <w:rFonts w:ascii="Verdana" w:hAnsi="Verdana"/>
+        </w:rPr>
+        <w:t>Eka</w:t>
+      </w:r>
+      <w:proofErr w:type="spellEnd"/>
       <w:r>
         <w:rPr>
           <w:rFonts w:ascii="Verdana" w:hAnsi="Verdana"/>
@@ -347,8 +355,16 @@
         <w:rPr>
           <w:rFonts w:ascii="Verdana" w:hAnsi="Verdana"/>
         </w:rPr>
-        <w:t>, Rizki</w:t>
-      </w:r>
+        <w:t xml:space="preserve">, </w:t>
+      </w:r>
+      <w:proofErr w:type="spellStart"/>
+      <w:r>
+        <w:rPr>
+          <w:rFonts w:ascii="Verdana" w:hAnsi="Verdana"/>
+        </w:rPr>
+        <w:t>Rizki</w:t>
+      </w:r>
+      <w:proofErr w:type="spellEnd"/>
       <w:r>
         <w:rPr>
           <w:rFonts w:ascii="Verdana" w:hAnsi="Verdana"/>
@@ -372,8 +388,16 @@
         <w:rPr>
           <w:rFonts w:ascii="Verdana" w:hAnsi="Verdana"/>
         </w:rPr>
-        <w:t>, and Kristianto</w:t>
-      </w:r>
+        <w:t xml:space="preserve">, and </w:t>
+      </w:r>
+      <w:proofErr w:type="spellStart"/>
+      <w:r>
+        <w:rPr>
+          <w:rFonts w:ascii="Verdana" w:hAnsi="Verdana"/>
+        </w:rPr>
+        <w:t>Kristianto</w:t>
+      </w:r>
+      <w:proofErr w:type="spellEnd"/>
       <w:r>
         <w:rPr>
           <w:rFonts w:ascii="Verdana" w:hAnsi="Verdana"/>
@@ -915,16 +939,21 @@
       <w:r>
         <w:rPr>
           <w:rFonts w:ascii="Verdana" w:hAnsi="Verdana"/>
-          <w:b/>
-        </w:rPr>
-        <w:t>T</w:t>
-      </w:r>
-      <w:r>
-        <w:rPr>
-          <w:rFonts w:ascii="Verdana" w:hAnsi="Verdana"/>
-          <w:b/>
-        </w:rPr>
-        <w:t>he Final Page</w:t>
+        </w:rPr>
+        <w:t>t</w:t>
+      </w:r>
+      <w:r>
+        <w:rPr>
+          <w:rFonts w:ascii="Verdana" w:hAnsi="Verdana"/>
+        </w:rPr>
+        <w:t>he</w:t>
+      </w:r>
+      <w:r>
+        <w:rPr>
+          <w:rFonts w:ascii="Verdana" w:hAnsi="Verdana"/>
+          <w:b/>
+        </w:rPr>
+        <w:t xml:space="preserve"> Final Page</w:t>
       </w:r>
       <w:r>
         <w:rPr>
@@ -1111,16 +1140,21 @@
       <w:r>
         <w:rPr>
           <w:rFonts w:ascii="Verdana" w:hAnsi="Verdana"/>
-          <w:b/>
-        </w:rPr>
-        <w:t>T</w:t>
-      </w:r>
-      <w:r>
-        <w:rPr>
-          <w:rFonts w:ascii="Verdana" w:hAnsi="Verdana"/>
-          <w:b/>
-        </w:rPr>
-        <w:t>he Final Page</w:t>
+        </w:rPr>
+        <w:t>t</w:t>
+      </w:r>
+      <w:r>
+        <w:rPr>
+          <w:rFonts w:ascii="Verdana" w:hAnsi="Verdana"/>
+        </w:rPr>
+        <w:t>he</w:t>
+      </w:r>
+      <w:r>
+        <w:rPr>
+          <w:rFonts w:ascii="Verdana" w:hAnsi="Verdana"/>
+          <w:b/>
+        </w:rPr>
+        <w:t xml:space="preserve"> Final Page</w:t>
       </w:r>
       <w:r>
         <w:rPr>
@@ -1166,8 +1200,6 @@
           <w:rFonts w:ascii="Verdana" w:hAnsi="Verdana"/>
         </w:rPr>
       </w:pPr>
-      <w:bookmarkStart w:id="0" w:name="_GoBack"/>
-      <w:bookmarkEnd w:id="0"/>
       <w:r>
         <w:rPr>
           <w:rFonts w:ascii="Verdana" w:hAnsi="Verdana"/>
@@ -1350,54 +1382,122 @@
         <w:rPr>
           <w:rFonts w:ascii="Verdana" w:hAnsi="Verdana"/>
         </w:rPr>
+        <w:t xml:space="preserve">  </w:t>
+      </w:r>
+    </w:p>
+    <w:p>
+      <w:pPr>
+        <w:pStyle w:val="ListParagraph"/>
+        <w:rPr>
+          <w:rFonts w:ascii="Verdana" w:hAnsi="Verdana"/>
+        </w:rPr>
+      </w:pPr>
+    </w:p>
+    <w:p>
+      <w:pPr>
+        <w:pStyle w:val="ListParagraph"/>
+        <w:rPr>
+          <w:rFonts w:ascii="Verdana" w:hAnsi="Verdana"/>
+        </w:rPr>
+      </w:pPr>
+      <w:r>
+        <w:rPr>
+          <w:rFonts w:ascii="Verdana" w:hAnsi="Verdana"/>
+        </w:rPr>
+        <w:t>Should</w:t>
+      </w:r>
+      <w:r>
+        <w:rPr>
+          <w:rFonts w:ascii="Verdana" w:hAnsi="Verdana"/>
+        </w:rPr>
         <w:t xml:space="preserve"> </w:t>
       </w:r>
       <w:r>
         <w:rPr>
           <w:rFonts w:ascii="Verdana" w:hAnsi="Verdana"/>
         </w:rPr>
+        <w:t>navigate the screen</w:t>
+      </w:r>
+      <w:r>
+        <w:rPr>
+          <w:rFonts w:ascii="Verdana" w:hAnsi="Verdana"/>
+        </w:rPr>
+        <w:t xml:space="preserve"> to the </w:t>
+      </w:r>
+      <w:r>
+        <w:rPr>
+          <w:rFonts w:ascii="Verdana" w:hAnsi="Verdana"/>
+          <w:b/>
+        </w:rPr>
+        <w:t xml:space="preserve">Error </w:t>
+      </w:r>
+      <w:r>
+        <w:rPr>
+          <w:rFonts w:ascii="Verdana" w:hAnsi="Verdana"/>
+          <w:b/>
+        </w:rPr>
+        <w:t>P</w:t>
+      </w:r>
+      <w:r>
+        <w:rPr>
+          <w:rFonts w:ascii="Verdana" w:hAnsi="Verdana"/>
+          <w:b/>
+        </w:rPr>
+        <w:t>age</w:t>
+      </w:r>
+      <w:r>
+        <w:rPr>
+          <w:rFonts w:ascii="Verdana" w:hAnsi="Verdana"/>
+        </w:rPr>
+        <w:t>.</w:t>
+      </w:r>
+    </w:p>
+    <w:p>
+      <w:pPr>
+        <w:pStyle w:val="ListParagraph"/>
+        <w:rPr>
+          <w:rFonts w:ascii="Verdana" w:hAnsi="Verdana"/>
+        </w:rPr>
+      </w:pPr>
+    </w:p>
+    <w:p>
+      <w:pPr>
+        <w:pStyle w:val="ListParagraph"/>
+        <w:rPr>
+          <w:rFonts w:ascii="Verdana" w:hAnsi="Verdana"/>
+        </w:rPr>
+      </w:pPr>
+      <w:r>
+        <w:rPr>
+          <w:rFonts w:ascii="Verdana" w:hAnsi="Verdana"/>
+        </w:rPr>
+        <w:t xml:space="preserve">Add new button: </w:t>
+      </w:r>
+      <w:r>
+        <w:rPr>
+          <w:rFonts w:ascii="Verdana" w:hAnsi="Verdana"/>
+          <w:b/>
+        </w:rPr>
+        <w:t>Back</w:t>
+      </w:r>
+      <w:r>
+        <w:rPr>
+          <w:rFonts w:ascii="Verdana" w:hAnsi="Verdana"/>
+        </w:rPr>
+        <w:t xml:space="preserve"> on</w:t>
+      </w:r>
+      <w:r>
+        <w:rPr>
+          <w:rFonts w:ascii="Verdana" w:hAnsi="Verdana"/>
+        </w:rPr>
+        <w:t xml:space="preserve"> the</w:t>
+      </w:r>
+      <w:r>
+        <w:rPr>
+          <w:rFonts w:ascii="Verdana" w:hAnsi="Verdana"/>
+        </w:rPr>
         <w:t xml:space="preserve"> </w:t>
       </w:r>
-    </w:p>
-    <w:p>
-      <w:pPr>
-        <w:pStyle w:val="ListParagraph"/>
-        <w:rPr>
-          <w:rFonts w:ascii="Verdana" w:hAnsi="Verdana"/>
-        </w:rPr>
-      </w:pPr>
-    </w:p>
-    <w:p>
-      <w:pPr>
-        <w:pStyle w:val="ListParagraph"/>
-        <w:rPr>
-          <w:rFonts w:ascii="Verdana" w:hAnsi="Verdana"/>
-        </w:rPr>
-      </w:pPr>
-      <w:r>
-        <w:rPr>
-          <w:rFonts w:ascii="Verdana" w:hAnsi="Verdana"/>
-        </w:rPr>
-        <w:t>Should</w:t>
-      </w:r>
-      <w:r>
-        <w:rPr>
-          <w:rFonts w:ascii="Verdana" w:hAnsi="Verdana"/>
-        </w:rPr>
-        <w:t xml:space="preserve"> </w:t>
-      </w:r>
-      <w:r>
-        <w:rPr>
-          <w:rFonts w:ascii="Verdana" w:hAnsi="Verdana"/>
-        </w:rPr>
-        <w:t>navigate the screen</w:t>
-      </w:r>
-      <w:r>
-        <w:rPr>
-          <w:rFonts w:ascii="Verdana" w:hAnsi="Verdana"/>
-        </w:rPr>
-        <w:t xml:space="preserve"> to the </w:t>
-      </w:r>
       <w:r>
         <w:rPr>
           <w:rFonts w:ascii="Verdana" w:hAnsi="Verdana"/>
@@ -1410,18 +1510,25 @@
           <w:rFonts w:ascii="Verdana" w:hAnsi="Verdana"/>
           <w:b/>
         </w:rPr>
-        <w:t>P</w:t>
-      </w:r>
-      <w:r>
-        <w:rPr>
-          <w:rFonts w:ascii="Verdana" w:hAnsi="Verdana"/>
-          <w:b/>
-        </w:rPr>
-        <w:t>age</w:t>
-      </w:r>
-      <w:r>
-        <w:rPr>
-          <w:rFonts w:ascii="Verdana" w:hAnsi="Verdana"/>
+        <w:t>Page</w:t>
+      </w:r>
+      <w:r>
+        <w:rPr>
+          <w:rFonts w:ascii="Verdana" w:hAnsi="Verdana"/>
+        </w:rPr>
+        <w:t xml:space="preserve">, so that if it is clicked, the screen will be navigated to the </w:t>
+      </w:r>
+      <w:r>
+        <w:rPr>
+          <w:rFonts w:ascii="Verdana" w:hAnsi="Verdana"/>
+          <w:b/>
+        </w:rPr>
+        <w:t>Welcome Page</w:t>
+      </w:r>
+      <w:r>
+        <w:rPr>
+          <w:rFonts w:ascii="Verdana" w:hAnsi="Verdana"/>
+          <w:b/>
         </w:rPr>
         <w:t>.</w:t>
       </w:r>
@@ -1514,6 +1621,8 @@
         </w:rPr>
         <w:t>-Made Eka-</w:t>
       </w:r>
+      <w:bookmarkStart w:id="0" w:name="_GoBack"/>
+      <w:bookmarkEnd w:id="0"/>
     </w:p>
     <w:sectPr>
       <w:pgSz w:w="12240" w:h="15840"/>
@@ -2542,7 +2651,7 @@
 </file>
 
 <file path=customXml/itemProps1.xml><?xml version="1.0" encoding="utf-8"?>
-<ds:datastoreItem xmlns:ds="http://schemas.openxmlformats.org/officeDocument/2006/customXml" ds:itemID="{B4A05AE4-13A2-4A78-ADCA-0813C2216D81}">
+<ds:datastoreItem xmlns:ds="http://schemas.openxmlformats.org/officeDocument/2006/customXml" ds:itemID="{F0DE89D2-2AF4-4ED6-93A8-1253FD02FA58}">
   <ds:schemaRefs>
     <ds:schemaRef ds:uri="http://schemas.openxmlformats.org/officeDocument/2006/bibliography"/>
   </ds:schemaRefs>

</xml_diff>